<commit_message>
add forecast S3 and improve prediction functions
</commit_message>
<xml_diff>
--- a/NEON_manuscript/Manuscript/Appendix_S4.docx
+++ b/NEON_manuscript/Manuscript/Appendix_S4.docx
@@ -11,8 +11,6 @@
           <w:lang w:val="en-AU"/>
         </w:rPr>
       </w:pPr>
-      <w:bookmarkStart w:id="0" w:name="_GoBack"/>
-      <w:bookmarkEnd w:id="0"/>
       <w:r>
         <w:rPr>
           <w:b/>
@@ -41,15 +39,7 @@
         <w:t>1</w:t>
       </w:r>
       <w:r>
-        <w:t xml:space="preserve"> and </w:t>
-      </w:r>
-      <w:proofErr w:type="spellStart"/>
-      <w:r>
-        <w:t>Konstans</w:t>
-      </w:r>
-      <w:proofErr w:type="spellEnd"/>
-      <w:r>
-        <w:t xml:space="preserve"> Wells </w:t>
+        <w:t xml:space="preserve"> and Konstans Wells </w:t>
       </w:r>
       <w:r>
         <w:rPr>
@@ -132,30 +122,18 @@
     </w:p>
     <w:p>
       <w:pPr>
-        <w:rPr>
-          <w:b/>
-          <w:bCs/>
-        </w:rPr>
-      </w:pPr>
-    </w:p>
-    <w:p>
-      <w:pPr>
-        <w:rPr>
-          <w:b/>
-          <w:bCs/>
-        </w:rPr>
-      </w:pPr>
-      <w:r>
-        <w:rPr>
-          <w:b/>
-          <w:bCs/>
+        <w:jc w:val="center"/>
+      </w:pPr>
+      <w:r>
+        <w:rPr>
           <w:noProof/>
         </w:rPr>
+        <w:lastRenderedPageBreak/>
         <w:drawing>
-          <wp:inline distT="0" distB="0" distL="0" distR="0" wp14:anchorId="0010595E" wp14:editId="5C9FE58C">
-            <wp:extent cx="5727700" cy="5727700"/>
-            <wp:effectExtent l="0" t="0" r="0" b="0"/>
-            <wp:docPr id="1" name="Picture 1"/>
+          <wp:inline distT="0" distB="0" distL="0" distR="0" wp14:anchorId="2307F8B8" wp14:editId="18037450">
+            <wp:extent cx="5713095" cy="5347335"/>
+            <wp:effectExtent l="0" t="0" r="1905" b="5715"/>
+            <wp:docPr id="8" name="Picture 8"/>
             <wp:cNvGraphicFramePr>
               <a:graphicFrameLocks xmlns:a="http://schemas.openxmlformats.org/drawingml/2006/main" noChangeAspect="1"/>
             </wp:cNvGraphicFramePr>
@@ -163,8 +141,10 @@
               <a:graphicData uri="http://schemas.openxmlformats.org/drawingml/2006/picture">
                 <pic:pic xmlns:pic="http://schemas.openxmlformats.org/drawingml/2006/picture">
                   <pic:nvPicPr>
-                    <pic:cNvPr id="1" name="Picture 1"/>
-                    <pic:cNvPicPr/>
+                    <pic:cNvPr id="0" name="Picture 3"/>
+                    <pic:cNvPicPr>
+                      <a:picLocks noChangeAspect="1" noChangeArrowheads="1"/>
+                    </pic:cNvPicPr>
                   </pic:nvPicPr>
                   <pic:blipFill>
                     <a:blip r:embed="rId4">
@@ -174,18 +154,23 @@
                         </a:ext>
                       </a:extLst>
                     </a:blip>
+                    <a:srcRect/>
                     <a:stretch>
                       <a:fillRect/>
                     </a:stretch>
                   </pic:blipFill>
-                  <pic:spPr>
+                  <pic:spPr bwMode="auto">
                     <a:xfrm>
                       <a:off x="0" y="0"/>
-                      <a:ext cx="5727700" cy="5727700"/>
+                      <a:ext cx="5713095" cy="5347335"/>
                     </a:xfrm>
                     <a:prstGeom prst="rect">
                       <a:avLst/>
                     </a:prstGeom>
+                    <a:noFill/>
+                    <a:ln>
+                      <a:noFill/>
+                    </a:ln>
                   </pic:spPr>
                 </pic:pic>
               </a:graphicData>
@@ -195,105 +180,26 @@
       </w:r>
     </w:p>
     <w:p>
-      <w:pPr>
-        <w:rPr>
-          <w:b/>
-          <w:bCs/>
-        </w:rPr>
-      </w:pPr>
-    </w:p>
-    <w:p>
-      <w:pPr>
-        <w:spacing w:line="360" w:lineRule="auto"/>
-      </w:pPr>
       <w:r>
         <w:t xml:space="preserve">Figure S1: </w:t>
       </w:r>
       <w:r>
-        <w:rPr>
-          <w:lang w:val="en-AU"/>
-        </w:rPr>
-        <w:t>Normalised Discrete Rank Probability Score (DRPS) performance for out of sample forecasts from competing models fitted to sets of simulated discrete time series</w:t>
-      </w:r>
-      <w:r>
-        <w:rPr>
-          <w:lang w:val="en-AU"/>
-        </w:rPr>
-        <w:t xml:space="preserve">. Panels depict models fitted with different </w:t>
-      </w:r>
-      <w:r>
-        <w:rPr>
-          <w:lang w:val="en-AU"/>
-        </w:rPr>
-        <w:t>dimensionality (number of series)</w:t>
-      </w:r>
-      <w:r>
-        <w:rPr>
-          <w:lang w:val="en-AU"/>
-        </w:rPr>
-        <w:t xml:space="preserve"> </w:t>
-      </w:r>
-      <w:r>
-        <w:rPr>
-          <w:lang w:val="en-AU"/>
-        </w:rPr>
-        <w:t xml:space="preserve">and temporal dynamics strength. The Seasonal GAM was fitted using R package </w:t>
-      </w:r>
-      <w:proofErr w:type="spellStart"/>
-      <w:r>
-        <w:rPr>
-          <w:i/>
-          <w:iCs/>
-          <w:lang w:val="en-AU"/>
-        </w:rPr>
-        <w:t>mgcv</w:t>
-      </w:r>
-      <w:proofErr w:type="spellEnd"/>
-      <w:r>
-        <w:rPr>
-          <w:lang w:val="en-AU"/>
-        </w:rPr>
-        <w:t xml:space="preserve">, while the Seasonal and Nonseasonal DGAMs were fitted using the </w:t>
-      </w:r>
-      <w:proofErr w:type="spellStart"/>
-      <w:r>
-        <w:rPr>
-          <w:i/>
-          <w:iCs/>
-          <w:lang w:val="en-AU"/>
-        </w:rPr>
-        <w:t>mvgam</w:t>
-      </w:r>
-      <w:proofErr w:type="spellEnd"/>
-      <w:r>
-        <w:rPr>
-          <w:lang w:val="en-AU"/>
-        </w:rPr>
-        <w:t xml:space="preserve"> package. Lower scores indicate better model performance.</w:t>
-      </w:r>
-    </w:p>
-    <w:p>
-      <w:pPr>
-        <w:rPr>
-          <w:b/>
-          <w:bCs/>
-        </w:rPr>
-      </w:pPr>
-    </w:p>
-    <w:p>
-      <w:pPr>
-        <w:rPr>
-          <w:b/>
-          <w:bCs/>
-        </w:rPr>
-      </w:pPr>
-      <w:r>
-        <w:rPr>
-          <w:b/>
-          <w:bCs/>
-        </w:rPr>
-        <w:br w:type="page"/>
-      </w:r>
+        <w:t>Two simulated</w:t>
+      </w:r>
+      <w:r>
+        <w:t xml:space="preserve"> discrete time series following the same seasonal pattern (with a seasonal frequency of 24 observation periods per year) but with different strengths of temporal dynamics. </w:t>
+      </w:r>
+      <w:r>
+        <w:t>Both series were simulated using a Poisson observation process</w:t>
+      </w:r>
+    </w:p>
+    <w:p>
+      <w:pPr>
+        <w:rPr>
+          <w:b/>
+          <w:bCs/>
+        </w:rPr>
+      </w:pPr>
     </w:p>
     <w:p>
       <w:pPr>
@@ -310,10 +216,10 @@
         </w:rPr>
         <w:lastRenderedPageBreak/>
         <w:drawing>
-          <wp:inline distT="0" distB="0" distL="0" distR="0" wp14:anchorId="26CE8E5D" wp14:editId="4A1866D4">
-            <wp:extent cx="5727700" cy="5727700"/>
+          <wp:inline distT="0" distB="0" distL="0" distR="0" wp14:anchorId="672D916C" wp14:editId="4914A62A">
+            <wp:extent cx="5720715" cy="5720715"/>
             <wp:effectExtent l="0" t="0" r="0" b="0"/>
-            <wp:docPr id="2" name="Picture 2"/>
+            <wp:docPr id="9" name="Picture 9"/>
             <wp:cNvGraphicFramePr>
               <a:graphicFrameLocks xmlns:a="http://schemas.openxmlformats.org/drawingml/2006/main" noChangeAspect="1"/>
             </wp:cNvGraphicFramePr>
@@ -321,8 +227,10 @@
               <a:graphicData uri="http://schemas.openxmlformats.org/drawingml/2006/picture">
                 <pic:pic xmlns:pic="http://schemas.openxmlformats.org/drawingml/2006/picture">
                   <pic:nvPicPr>
-                    <pic:cNvPr id="2" name="Picture 2"/>
-                    <pic:cNvPicPr/>
+                    <pic:cNvPr id="0" name="Picture 4"/>
+                    <pic:cNvPicPr>
+                      <a:picLocks noChangeAspect="1" noChangeArrowheads="1"/>
+                    </pic:cNvPicPr>
                   </pic:nvPicPr>
                   <pic:blipFill>
                     <a:blip r:embed="rId5">
@@ -332,18 +240,23 @@
                         </a:ext>
                       </a:extLst>
                     </a:blip>
+                    <a:srcRect/>
                     <a:stretch>
                       <a:fillRect/>
                     </a:stretch>
                   </pic:blipFill>
-                  <pic:spPr>
+                  <pic:spPr bwMode="auto">
                     <a:xfrm>
                       <a:off x="0" y="0"/>
-                      <a:ext cx="5727700" cy="5727700"/>
+                      <a:ext cx="5720715" cy="5720715"/>
                     </a:xfrm>
                     <a:prstGeom prst="rect">
                       <a:avLst/>
                     </a:prstGeom>
+                    <a:noFill/>
+                    <a:ln>
+                      <a:noFill/>
+                    </a:ln>
                   </pic:spPr>
                 </pic:pic>
               </a:graphicData>
@@ -363,47 +276,64 @@
     <w:p>
       <w:pPr>
         <w:spacing w:line="360" w:lineRule="auto"/>
-        <w:rPr>
-          <w:lang w:val="en-AU"/>
-        </w:rPr>
-      </w:pPr>
-      <w:r>
-        <w:rPr>
-          <w:lang w:val="en-AU"/>
-        </w:rPr>
-        <w:t xml:space="preserve">Figure </w:t>
-      </w:r>
-      <w:r>
-        <w:rPr>
-          <w:lang w:val="en-AU"/>
-        </w:rPr>
-        <w:t>S2</w:t>
-      </w:r>
-      <w:r>
-        <w:rPr>
-          <w:lang w:val="en-AU"/>
-        </w:rPr>
+      </w:pPr>
+      <w:r>
+        <w:t>Figure S</w:t>
+      </w:r>
+      <w:r>
+        <w:t>2</w:t>
+      </w:r>
+      <w:r>
         <w:t xml:space="preserve">: </w:t>
       </w:r>
       <w:r>
         <w:rPr>
           <w:lang w:val="en-AU"/>
         </w:rPr>
-        <w:t xml:space="preserve">90% interval coverage for out of sample forecasts from competing models fitted to sets of simulated discrete time series, plotted as a function of </w:t>
-      </w:r>
-      <w:r>
-        <w:rPr>
-          <w:lang w:val="en-AU"/>
-        </w:rPr>
-        <w:t>missingness (proportion of observations with NAs)</w:t>
-      </w:r>
-      <w:r>
-        <w:rPr>
-          <w:lang w:val="en-AU"/>
-        </w:rPr>
-        <w:t xml:space="preserve"> and dynamics strength. The vertical line in each plot marks a coverage of 0.9. The GAM was fitted using R package </w:t>
-      </w:r>
-      <w:proofErr w:type="spellStart"/>
+        <w:t>Normalised Discrete Rank Probability Score (DRPS) performance for out of sample forecasts from competing models fitted to sets of simulated discrete time series</w:t>
+      </w:r>
+      <w:r>
+        <w:rPr>
+          <w:lang w:val="en-AU"/>
+        </w:rPr>
+        <w:t xml:space="preserve">. Panels depict models fitted with different </w:t>
+      </w:r>
+      <w:r>
+        <w:rPr>
+          <w:lang w:val="en-AU"/>
+        </w:rPr>
+        <w:t>dimensionality (number of series)</w:t>
+      </w:r>
+      <w:r>
+        <w:rPr>
+          <w:lang w:val="en-AU"/>
+        </w:rPr>
+        <w:t xml:space="preserve"> and temporal dynamics strength. The Seasonal GAM </w:t>
+      </w:r>
+      <w:r>
+        <w:rPr>
+          <w:lang w:val="en-AU"/>
+        </w:rPr>
+        <w:t xml:space="preserve">and Seasonal ARGAM </w:t>
+      </w:r>
+      <w:r>
+        <w:rPr>
+          <w:lang w:val="en-AU"/>
+        </w:rPr>
+        <w:t>w</w:t>
+      </w:r>
+      <w:r>
+        <w:rPr>
+          <w:lang w:val="en-AU"/>
+        </w:rPr>
+        <w:t>ere</w:t>
+      </w:r>
+      <w:r>
+        <w:rPr>
+          <w:lang w:val="en-AU"/>
+        </w:rPr>
+        <w:t xml:space="preserve"> fitted using R package </w:t>
+      </w:r>
       <w:r>
         <w:rPr>
           <w:i/>
@@ -412,14 +342,12 @@
         </w:rPr>
         <w:t>mgcv</w:t>
       </w:r>
-      <w:proofErr w:type="spellEnd"/>
-      <w:r>
-        <w:rPr>
-          <w:lang w:val="en-AU"/>
-        </w:rPr>
-        <w:t xml:space="preserve">, while the DGAMs were fitted using the </w:t>
-      </w:r>
-      <w:proofErr w:type="spellStart"/>
+      <w:r>
+        <w:rPr>
+          <w:lang w:val="en-AU"/>
+        </w:rPr>
+        <w:t xml:space="preserve">, while the Seasonal and Nonseasonal DGAMs were fitted using the </w:t>
+      </w:r>
       <w:r>
         <w:rPr>
           <w:i/>
@@ -428,12 +356,11 @@
         </w:rPr>
         <w:t>mvgam</w:t>
       </w:r>
-      <w:proofErr w:type="spellEnd"/>
-      <w:r>
-        <w:rPr>
-          <w:lang w:val="en-AU"/>
-        </w:rPr>
-        <w:t xml:space="preserve"> package. Scores closer to 0.9 are better.</w:t>
+      <w:r>
+        <w:rPr>
+          <w:lang w:val="en-AU"/>
+        </w:rPr>
+        <w:t xml:space="preserve"> package. Lower scores indicate better model performance.</w:t>
       </w:r>
     </w:p>
     <w:p>
@@ -466,33 +393,18 @@
           <w:bCs/>
         </w:rPr>
       </w:pPr>
-    </w:p>
-    <w:p>
-      <w:pPr>
-        <w:rPr>
-          <w:b/>
-          <w:bCs/>
-        </w:rPr>
-      </w:pPr>
-    </w:p>
-    <w:p>
-      <w:pPr>
-        <w:rPr>
-          <w:b/>
-          <w:bCs/>
-        </w:rPr>
-      </w:pPr>
       <w:r>
         <w:rPr>
           <w:b/>
           <w:bCs/>
           <w:noProof/>
         </w:rPr>
+        <w:lastRenderedPageBreak/>
         <w:drawing>
-          <wp:inline distT="0" distB="0" distL="0" distR="0" wp14:anchorId="7D9D733D" wp14:editId="64945CAB">
-            <wp:extent cx="5715000" cy="3657600"/>
+          <wp:inline distT="0" distB="0" distL="0" distR="0" wp14:anchorId="1BD39668" wp14:editId="2B8C7F53">
+            <wp:extent cx="5720715" cy="5720715"/>
             <wp:effectExtent l="0" t="0" r="0" b="0"/>
-            <wp:docPr id="3" name="Picture 3"/>
+            <wp:docPr id="10" name="Picture 10"/>
             <wp:cNvGraphicFramePr>
               <a:graphicFrameLocks xmlns:a="http://schemas.openxmlformats.org/drawingml/2006/main" noChangeAspect="1"/>
             </wp:cNvGraphicFramePr>
@@ -500,8 +412,10 @@
               <a:graphicData uri="http://schemas.openxmlformats.org/drawingml/2006/picture">
                 <pic:pic xmlns:pic="http://schemas.openxmlformats.org/drawingml/2006/picture">
                   <pic:nvPicPr>
-                    <pic:cNvPr id="3" name="Picture 3"/>
-                    <pic:cNvPicPr/>
+                    <pic:cNvPr id="0" name="Picture 5"/>
+                    <pic:cNvPicPr>
+                      <a:picLocks noChangeAspect="1" noChangeArrowheads="1"/>
+                    </pic:cNvPicPr>
                   </pic:nvPicPr>
                   <pic:blipFill>
                     <a:blip r:embed="rId6">
@@ -511,18 +425,23 @@
                         </a:ext>
                       </a:extLst>
                     </a:blip>
+                    <a:srcRect/>
                     <a:stretch>
                       <a:fillRect/>
                     </a:stretch>
                   </pic:blipFill>
-                  <pic:spPr>
+                  <pic:spPr bwMode="auto">
                     <a:xfrm>
                       <a:off x="0" y="0"/>
-                      <a:ext cx="5715000" cy="3657600"/>
+                      <a:ext cx="5720715" cy="5720715"/>
                     </a:xfrm>
                     <a:prstGeom prst="rect">
                       <a:avLst/>
                     </a:prstGeom>
+                    <a:noFill/>
+                    <a:ln>
+                      <a:noFill/>
+                    </a:ln>
                   </pic:spPr>
                 </pic:pic>
               </a:graphicData>
@@ -542,33 +461,45 @@
     <w:p>
       <w:pPr>
         <w:spacing w:line="360" w:lineRule="auto"/>
-      </w:pPr>
-      <w:r>
-        <w:t xml:space="preserve">Figure S3: </w:t>
-      </w:r>
-      <w:r>
-        <w:rPr>
-          <w:lang w:val="en-AU"/>
-        </w:rPr>
-        <w:t xml:space="preserve">Discrete Rank Probability Score (DRPS) performance </w:t>
-      </w:r>
-      <w:r>
-        <w:rPr>
-          <w:lang w:val="en-AU"/>
-        </w:rPr>
-        <w:t xml:space="preserve">distributions </w:t>
-      </w:r>
-      <w:r>
-        <w:rPr>
-          <w:lang w:val="en-AU"/>
-        </w:rPr>
-        <w:t>for out of sample forecasts from competing models fitted to</w:t>
-      </w:r>
-      <w:r>
-        <w:rPr>
-          <w:lang w:val="en-AU"/>
-        </w:rPr>
-        <w:t xml:space="preserve"> NEON’s </w:t>
+        <w:rPr>
+          <w:lang w:val="en-AU"/>
+        </w:rPr>
+      </w:pPr>
+      <w:r>
+        <w:rPr>
+          <w:lang w:val="en-AU"/>
+        </w:rPr>
+        <w:t xml:space="preserve">Figure </w:t>
+      </w:r>
+      <w:r>
+        <w:rPr>
+          <w:lang w:val="en-AU"/>
+        </w:rPr>
+        <w:t>S</w:t>
+      </w:r>
+      <w:r>
+        <w:rPr>
+          <w:lang w:val="en-AU"/>
+        </w:rPr>
+        <w:t>3</w:t>
+      </w:r>
+      <w:r>
+        <w:rPr>
+          <w:lang w:val="en-AU"/>
+        </w:rPr>
+        <w:t xml:space="preserve">: </w:t>
+      </w:r>
+      <w:r>
+        <w:rPr>
+          <w:lang w:val="en-AU"/>
+        </w:rPr>
+        <w:t xml:space="preserve">90% interval coverage for out of sample forecasts from competing models fitted to sets of simulated discrete time series, plotted as a function of missingness (proportion of observations with NAs) and dynamics strength. The vertical line in each plot marks a coverage of 0.9. </w:t>
+      </w:r>
+      <w:r>
+        <w:rPr>
+          <w:lang w:val="en-AU"/>
+        </w:rPr>
+        <w:t xml:space="preserve">The Seasonal GAM and Seasonal ARGAM were fitted using R package </w:t>
       </w:r>
       <w:r>
         <w:rPr>
@@ -576,59 +507,33 @@
           <w:iCs/>
           <w:lang w:val="en-AU"/>
         </w:rPr>
-        <w:t>Ixodes scapularis</w:t>
-      </w:r>
-      <w:r>
-        <w:rPr>
-          <w:lang w:val="en-AU"/>
-        </w:rPr>
-        <w:t xml:space="preserve"> abundance series</w:t>
-      </w:r>
-      <w:r>
-        <w:rPr>
-          <w:lang w:val="en-AU"/>
-        </w:rPr>
-        <w:t xml:space="preserve">, plotted as a function of site ID. </w:t>
-      </w:r>
-      <w:r>
-        <w:rPr>
-          <w:lang w:val="en-AU"/>
-        </w:rPr>
-        <w:t xml:space="preserve">Hypothesis definitions are outlined in </w:t>
-      </w:r>
-      <w:r>
-        <w:rPr>
-          <w:lang w:val="en-AU"/>
-        </w:rPr>
-        <w:t xml:space="preserve">main text </w:t>
-      </w:r>
-      <w:r>
-        <w:rPr>
-          <w:lang w:val="en-AU"/>
-        </w:rPr>
-        <w:t xml:space="preserve">section </w:t>
-      </w:r>
-      <w:r>
-        <w:rPr>
-          <w:b/>
-          <w:bCs/>
-          <w:lang w:val="en-AU"/>
-        </w:rPr>
-        <w:t>CASE STUD</w:t>
-      </w:r>
-      <w:r>
-        <w:rPr>
-          <w:b/>
-          <w:bCs/>
-          <w:lang w:val="en-AU"/>
-        </w:rPr>
-        <w:t>Y: FORECASTING TICK ABUNDANCES</w:t>
-      </w:r>
-      <w:r>
-        <w:rPr>
-          <w:lang w:val="en-AU"/>
-        </w:rPr>
-        <w:t>.</w:t>
+        <w:t>mgcv</w:t>
+      </w:r>
+      <w:r>
+        <w:rPr>
+          <w:lang w:val="en-AU"/>
+        </w:rPr>
+        <w:t xml:space="preserve">, while the Seasonal and Nonseasonal DGAMs were fitted using the </w:t>
+      </w:r>
+      <w:r>
+        <w:rPr>
+          <w:i/>
+          <w:iCs/>
+          <w:lang w:val="en-AU"/>
+        </w:rPr>
+        <w:t>mvgam</w:t>
+      </w:r>
+      <w:r>
+        <w:rPr>
+          <w:lang w:val="en-AU"/>
+        </w:rPr>
+        <w:t xml:space="preserve"> package. </w:t>
+      </w:r>
+      <w:r>
+        <w:rPr>
+          <w:lang w:val="en-AU"/>
+        </w:rPr>
+        <w:t>Scores closer to 0.9 are better.</w:t>
       </w:r>
     </w:p>
     <w:p>
@@ -661,18 +566,33 @@
           <w:bCs/>
         </w:rPr>
       </w:pPr>
+    </w:p>
+    <w:p>
+      <w:pPr>
+        <w:rPr>
+          <w:b/>
+          <w:bCs/>
+        </w:rPr>
+      </w:pPr>
+    </w:p>
+    <w:p>
+      <w:pPr>
+        <w:rPr>
+          <w:b/>
+          <w:bCs/>
+        </w:rPr>
+      </w:pPr>
       <w:r>
         <w:rPr>
           <w:b/>
           <w:bCs/>
           <w:noProof/>
         </w:rPr>
-        <w:lastRenderedPageBreak/>
         <w:drawing>
-          <wp:inline distT="0" distB="0" distL="0" distR="0" wp14:anchorId="34A34273" wp14:editId="0202A126">
-            <wp:extent cx="5715000" cy="3429000"/>
-            <wp:effectExtent l="0" t="0" r="0" b="0"/>
-            <wp:docPr id="4" name="Picture 4"/>
+          <wp:inline distT="0" distB="0" distL="0" distR="0" wp14:anchorId="1982E67E" wp14:editId="4FAE0364">
+            <wp:extent cx="5713095" cy="3657600"/>
+            <wp:effectExtent l="0" t="0" r="1905" b="0"/>
+            <wp:docPr id="11" name="Picture 11"/>
             <wp:cNvGraphicFramePr>
               <a:graphicFrameLocks xmlns:a="http://schemas.openxmlformats.org/drawingml/2006/main" noChangeAspect="1"/>
             </wp:cNvGraphicFramePr>
@@ -680,8 +600,10 @@
               <a:graphicData uri="http://schemas.openxmlformats.org/drawingml/2006/picture">
                 <pic:pic xmlns:pic="http://schemas.openxmlformats.org/drawingml/2006/picture">
                   <pic:nvPicPr>
-                    <pic:cNvPr id="4" name="Picture 4"/>
-                    <pic:cNvPicPr/>
+                    <pic:cNvPr id="0" name="Picture 6"/>
+                    <pic:cNvPicPr>
+                      <a:picLocks noChangeAspect="1" noChangeArrowheads="1"/>
+                    </pic:cNvPicPr>
                   </pic:nvPicPr>
                   <pic:blipFill>
                     <a:blip r:embed="rId7">
@@ -691,18 +613,23 @@
                         </a:ext>
                       </a:extLst>
                     </a:blip>
+                    <a:srcRect/>
                     <a:stretch>
                       <a:fillRect/>
                     </a:stretch>
                   </pic:blipFill>
-                  <pic:spPr>
+                  <pic:spPr bwMode="auto">
                     <a:xfrm>
                       <a:off x="0" y="0"/>
-                      <a:ext cx="5715000" cy="3429000"/>
+                      <a:ext cx="5713095" cy="3657600"/>
                     </a:xfrm>
                     <a:prstGeom prst="rect">
                       <a:avLst/>
                     </a:prstGeom>
+                    <a:noFill/>
+                    <a:ln>
+                      <a:noFill/>
+                    </a:ln>
                   </pic:spPr>
                 </pic:pic>
               </a:graphicData>
@@ -722,15 +649,27 @@
     <w:p>
       <w:pPr>
         <w:spacing w:line="360" w:lineRule="auto"/>
-        <w:rPr>
-          <w:lang w:val="en-AU"/>
-        </w:rPr>
-      </w:pPr>
-      <w:r>
-        <w:t xml:space="preserve">Figure S4: </w:t>
-      </w:r>
-      <w:r>
-        <w:t xml:space="preserve">Probability Integral Transform (PIT) histograms </w:t>
+      </w:pPr>
+      <w:r>
+        <w:t>Figure S</w:t>
+      </w:r>
+      <w:r>
+        <w:t>4</w:t>
+      </w:r>
+      <w:r>
+        <w:t xml:space="preserve">: </w:t>
+      </w:r>
+      <w:r>
+        <w:rPr>
+          <w:lang w:val="en-AU"/>
+        </w:rPr>
+        <w:t xml:space="preserve">Discrete Rank Probability Score (DRPS) performance </w:t>
+      </w:r>
+      <w:r>
+        <w:rPr>
+          <w:lang w:val="en-AU"/>
+        </w:rPr>
+        <w:t xml:space="preserve">distributions </w:t>
       </w:r>
       <w:r>
         <w:rPr>
@@ -756,75 +695,25 @@
         <w:rPr>
           <w:lang w:val="en-AU"/>
         </w:rPr>
-        <w:t xml:space="preserve"> abundance series</w:t>
-      </w:r>
-      <w:r>
-        <w:rPr>
-          <w:lang w:val="en-AU"/>
-        </w:rPr>
-        <w:t xml:space="preserve">. If probabilistic forecasts are well-calibrated, the histogram should be approximately uniform (indicating no systematic under-prediction or over-prediction). </w:t>
-      </w:r>
-      <w:r>
-        <w:rPr>
-          <w:lang w:val="en-AU"/>
-        </w:rPr>
-        <w:t>A left</w:t>
-      </w:r>
-      <w:r>
-        <w:rPr>
-          <w:lang w:val="en-AU"/>
-        </w:rPr>
-        <w:t xml:space="preserve"> </w:t>
-      </w:r>
-      <w:r>
-        <w:rPr>
-          <w:lang w:val="en-AU"/>
-        </w:rPr>
-        <w:t xml:space="preserve">skew indicates </w:t>
-      </w:r>
-      <w:proofErr w:type="gramStart"/>
-      <w:r>
-        <w:rPr>
-          <w:lang w:val="en-AU"/>
-        </w:rPr>
-        <w:t>a the</w:t>
-      </w:r>
-      <w:proofErr w:type="gramEnd"/>
-      <w:r>
-        <w:rPr>
-          <w:lang w:val="en-AU"/>
-        </w:rPr>
-        <w:t xml:space="preserve"> forecast tends to </w:t>
-      </w:r>
-      <w:r>
-        <w:rPr>
-          <w:lang w:val="en-AU"/>
-        </w:rPr>
-        <w:t>under</w:t>
-      </w:r>
-      <w:r>
-        <w:rPr>
-          <w:lang w:val="en-AU"/>
-        </w:rPr>
-        <w:t xml:space="preserve">predict, while a right skew indicates the model tends to </w:t>
-      </w:r>
-      <w:r>
-        <w:rPr>
-          <w:lang w:val="en-AU"/>
-        </w:rPr>
-        <w:t>over</w:t>
-      </w:r>
-      <w:r>
-        <w:rPr>
-          <w:lang w:val="en-AU"/>
-        </w:rPr>
-        <w:t xml:space="preserve">predict. </w:t>
-      </w:r>
-      <w:r>
-        <w:rPr>
-          <w:lang w:val="en-AU"/>
-        </w:rPr>
-        <w:t xml:space="preserve">Hypothesis definitions are outlined in main text section </w:t>
+        <w:t xml:space="preserve"> abundance series, plotted as a function of site ID. </w:t>
+      </w:r>
+      <w:r>
+        <w:rPr>
+          <w:lang w:val="en-AU"/>
+        </w:rPr>
+        <w:t xml:space="preserve">Hypothesis definitions are outlined in </w:t>
+      </w:r>
+      <w:r>
+        <w:rPr>
+          <w:lang w:val="en-AU"/>
+        </w:rPr>
+        <w:t xml:space="preserve">main text </w:t>
+      </w:r>
+      <w:r>
+        <w:rPr>
+          <w:lang w:val="en-AU"/>
+        </w:rPr>
+        <w:t xml:space="preserve">section </w:t>
       </w:r>
       <w:r>
         <w:rPr>
@@ -851,42 +740,46 @@
     </w:p>
     <w:p>
       <w:pPr>
-        <w:spacing w:line="360" w:lineRule="auto"/>
-        <w:rPr>
-          <w:lang w:val="en-AU"/>
-        </w:rPr>
-      </w:pPr>
-    </w:p>
-    <w:p>
-      <w:pPr>
-        <w:rPr>
-          <w:lang w:val="en-AU"/>
-        </w:rPr>
-      </w:pPr>
-      <w:r>
-        <w:rPr>
-          <w:lang w:val="en-AU"/>
+        <w:rPr>
+          <w:b/>
+          <w:bCs/>
+        </w:rPr>
+      </w:pPr>
+    </w:p>
+    <w:p>
+      <w:pPr>
+        <w:rPr>
+          <w:b/>
+          <w:bCs/>
+        </w:rPr>
+      </w:pPr>
+      <w:r>
+        <w:rPr>
+          <w:b/>
+          <w:bCs/>
         </w:rPr>
         <w:br w:type="page"/>
       </w:r>
     </w:p>
     <w:p>
       <w:pPr>
-        <w:spacing w:line="360" w:lineRule="auto"/>
-        <w:rPr>
-          <w:noProof/>
-        </w:rPr>
-      </w:pPr>
-      <w:r>
-        <w:rPr>
+        <w:rPr>
+          <w:b/>
+          <w:bCs/>
+        </w:rPr>
+      </w:pPr>
+      <w:r>
+        <w:rPr>
+          <w:b/>
+          <w:bCs/>
           <w:noProof/>
         </w:rPr>
         <w:lastRenderedPageBreak/>
         <w:drawing>
-          <wp:inline distT="0" distB="0" distL="0" distR="0" wp14:anchorId="741DDE4D" wp14:editId="6E66479C">
-            <wp:extent cx="5715000" cy="4572000"/>
-            <wp:effectExtent l="0" t="0" r="0" b="0"/>
-            <wp:docPr id="5" name="Picture 5"/>
+          <wp:inline distT="0" distB="0" distL="0" distR="0" wp14:anchorId="1818177C" wp14:editId="19A4E4A2">
+            <wp:extent cx="5713095" cy="3430905"/>
+            <wp:effectExtent l="0" t="0" r="1905" b="0"/>
+            <wp:docPr id="12" name="Picture 12"/>
             <wp:cNvGraphicFramePr>
               <a:graphicFrameLocks xmlns:a="http://schemas.openxmlformats.org/drawingml/2006/main" noChangeAspect="1"/>
             </wp:cNvGraphicFramePr>
@@ -894,8 +787,10 @@
               <a:graphicData uri="http://schemas.openxmlformats.org/drawingml/2006/picture">
                 <pic:pic xmlns:pic="http://schemas.openxmlformats.org/drawingml/2006/picture">
                   <pic:nvPicPr>
-                    <pic:cNvPr id="5" name="Picture 5"/>
-                    <pic:cNvPicPr/>
+                    <pic:cNvPr id="0" name="Picture 7"/>
+                    <pic:cNvPicPr>
+                      <a:picLocks noChangeAspect="1" noChangeArrowheads="1"/>
+                    </pic:cNvPicPr>
                   </pic:nvPicPr>
                   <pic:blipFill>
                     <a:blip r:embed="rId8">
@@ -905,18 +800,23 @@
                         </a:ext>
                       </a:extLst>
                     </a:blip>
+                    <a:srcRect/>
                     <a:stretch>
                       <a:fillRect/>
                     </a:stretch>
                   </pic:blipFill>
-                  <pic:spPr>
+                  <pic:spPr bwMode="auto">
                     <a:xfrm>
                       <a:off x="0" y="0"/>
-                      <a:ext cx="5715000" cy="4572000"/>
+                      <a:ext cx="5713095" cy="3430905"/>
                     </a:xfrm>
                     <a:prstGeom prst="rect">
                       <a:avLst/>
                     </a:prstGeom>
+                    <a:noFill/>
+                    <a:ln>
+                      <a:noFill/>
+                    </a:ln>
                   </pic:spPr>
                 </pic:pic>
               </a:graphicData>
@@ -927,25 +827,36 @@
     </w:p>
     <w:p>
       <w:pPr>
-        <w:tabs>
-          <w:tab w:val="left" w:pos="521"/>
-        </w:tabs>
+        <w:rPr>
+          <w:b/>
+          <w:bCs/>
+        </w:rPr>
+      </w:pPr>
+    </w:p>
+    <w:p>
+      <w:pPr>
         <w:spacing w:line="360" w:lineRule="auto"/>
         <w:rPr>
           <w:lang w:val="en-AU"/>
         </w:rPr>
       </w:pPr>
       <w:r>
-        <w:rPr>
-          <w:noProof/>
-        </w:rPr>
-        <w:t xml:space="preserve">Figure S5: Posterior mean pairwise correlations in estimated latent dynamic trends </w:t>
-      </w:r>
-      <w:r>
-        <w:rPr>
-          <w:lang w:val="en-AU"/>
-        </w:rPr>
-        <w:t>from competing models fitted to</w:t>
+        <w:t>Figure S</w:t>
+      </w:r>
+      <w:r>
+        <w:t>5</w:t>
+      </w:r>
+      <w:r>
+        <w:t xml:space="preserve">: </w:t>
+      </w:r>
+      <w:r>
+        <w:t xml:space="preserve">Probability Integral Transform (PIT) histograms </w:t>
+      </w:r>
+      <w:r>
+        <w:rPr>
+          <w:lang w:val="en-AU"/>
+        </w:rPr>
+        <w:t>for out of sample forecasts from competing models fitted to</w:t>
       </w:r>
       <w:r>
         <w:rPr>
@@ -965,19 +876,55 @@
         <w:rPr>
           <w:lang w:val="en-AU"/>
         </w:rPr>
-        <w:t xml:space="preserve"> abundance series</w:t>
-      </w:r>
-      <w:r>
-        <w:rPr>
-          <w:lang w:val="en-AU"/>
-        </w:rPr>
-        <w:t xml:space="preserve">. Model definitions </w:t>
-      </w:r>
-      <w:r>
-        <w:rPr>
-          <w:lang w:val="en-AU"/>
-        </w:rPr>
-        <w:t xml:space="preserve">are outlined in main text section </w:t>
+        <w:t xml:space="preserve"> abundance series. If probabilistic forecasts are well-calibrated, the histogram should be approximately uniform (indicating no systematic under-prediction or over-prediction). </w:t>
+      </w:r>
+      <w:r>
+        <w:rPr>
+          <w:lang w:val="en-AU"/>
+        </w:rPr>
+        <w:t>A left</w:t>
+      </w:r>
+      <w:r>
+        <w:rPr>
+          <w:lang w:val="en-AU"/>
+        </w:rPr>
+        <w:t xml:space="preserve"> </w:t>
+      </w:r>
+      <w:r>
+        <w:rPr>
+          <w:lang w:val="en-AU"/>
+        </w:rPr>
+        <w:t xml:space="preserve">skew indicates the forecast tends to </w:t>
+      </w:r>
+      <w:r>
+        <w:rPr>
+          <w:lang w:val="en-AU"/>
+        </w:rPr>
+        <w:t>under</w:t>
+      </w:r>
+      <w:r>
+        <w:rPr>
+          <w:lang w:val="en-AU"/>
+        </w:rPr>
+        <w:t xml:space="preserve">predict, while a right skew indicates the model tends to </w:t>
+      </w:r>
+      <w:r>
+        <w:rPr>
+          <w:lang w:val="en-AU"/>
+        </w:rPr>
+        <w:t>over</w:t>
+      </w:r>
+      <w:r>
+        <w:rPr>
+          <w:lang w:val="en-AU"/>
+        </w:rPr>
+        <w:t xml:space="preserve">predict. </w:t>
+      </w:r>
+      <w:r>
+        <w:rPr>
+          <w:lang w:val="en-AU"/>
+        </w:rPr>
+        <w:t xml:space="preserve">Hypothesis definitions are outlined in main text section </w:t>
       </w:r>
       <w:r>
         <w:rPr>
@@ -1004,9 +951,6 @@
     </w:p>
     <w:p>
       <w:pPr>
-        <w:tabs>
-          <w:tab w:val="left" w:pos="521"/>
-        </w:tabs>
         <w:spacing w:line="360" w:lineRule="auto"/>
         <w:rPr>
           <w:lang w:val="en-AU"/>
@@ -1028,10 +972,10 @@
     </w:p>
     <w:p>
       <w:pPr>
-        <w:tabs>
-          <w:tab w:val="left" w:pos="521"/>
-        </w:tabs>
         <w:spacing w:line="360" w:lineRule="auto"/>
+        <w:rPr>
+          <w:noProof/>
+        </w:rPr>
       </w:pPr>
       <w:r>
         <w:rPr>
@@ -1039,10 +983,10 @@
         </w:rPr>
         <w:lastRenderedPageBreak/>
         <w:drawing>
-          <wp:inline distT="0" distB="0" distL="0" distR="0" wp14:anchorId="3B8E82D8" wp14:editId="26BCDD7F">
-            <wp:extent cx="5715000" cy="5346700"/>
-            <wp:effectExtent l="0" t="0" r="0" b="0"/>
-            <wp:docPr id="6" name="Picture 6"/>
+          <wp:inline distT="0" distB="0" distL="0" distR="0" wp14:anchorId="62A90E9B" wp14:editId="092FF993">
+            <wp:extent cx="5713095" cy="4572000"/>
+            <wp:effectExtent l="0" t="0" r="1905" b="0"/>
+            <wp:docPr id="13" name="Picture 13"/>
             <wp:cNvGraphicFramePr>
               <a:graphicFrameLocks xmlns:a="http://schemas.openxmlformats.org/drawingml/2006/main" noChangeAspect="1"/>
             </wp:cNvGraphicFramePr>
@@ -1050,11 +994,405 @@
               <a:graphicData uri="http://schemas.openxmlformats.org/drawingml/2006/picture">
                 <pic:pic xmlns:pic="http://schemas.openxmlformats.org/drawingml/2006/picture">
                   <pic:nvPicPr>
-                    <pic:cNvPr id="6" name="Picture 6"/>
+                    <pic:cNvPr id="0" name="Picture 8"/>
+                    <pic:cNvPicPr>
+                      <a:picLocks noChangeAspect="1" noChangeArrowheads="1"/>
+                    </pic:cNvPicPr>
+                  </pic:nvPicPr>
+                  <pic:blipFill>
+                    <a:blip r:embed="rId9">
+                      <a:extLst>
+                        <a:ext uri="{28A0092B-C50C-407E-A947-70E740481C1C}">
+                          <a14:useLocalDpi xmlns:a14="http://schemas.microsoft.com/office/drawing/2010/main" val="0"/>
+                        </a:ext>
+                      </a:extLst>
+                    </a:blip>
+                    <a:srcRect/>
+                    <a:stretch>
+                      <a:fillRect/>
+                    </a:stretch>
+                  </pic:blipFill>
+                  <pic:spPr bwMode="auto">
+                    <a:xfrm>
+                      <a:off x="0" y="0"/>
+                      <a:ext cx="5713095" cy="4572000"/>
+                    </a:xfrm>
+                    <a:prstGeom prst="rect">
+                      <a:avLst/>
+                    </a:prstGeom>
+                    <a:noFill/>
+                    <a:ln>
+                      <a:noFill/>
+                    </a:ln>
+                  </pic:spPr>
+                </pic:pic>
+              </a:graphicData>
+            </a:graphic>
+          </wp:inline>
+        </w:drawing>
+      </w:r>
+    </w:p>
+    <w:p>
+      <w:pPr>
+        <w:tabs>
+          <w:tab w:val="left" w:pos="521"/>
+        </w:tabs>
+        <w:spacing w:line="360" w:lineRule="auto"/>
+        <w:rPr>
+          <w:lang w:val="en-AU"/>
+        </w:rPr>
+      </w:pPr>
+      <w:r>
+        <w:rPr>
+          <w:noProof/>
+        </w:rPr>
+        <w:t>Figure S</w:t>
+      </w:r>
+      <w:r>
+        <w:rPr>
+          <w:noProof/>
+        </w:rPr>
+        <w:t>6</w:t>
+      </w:r>
+      <w:r>
+        <w:rPr>
+          <w:noProof/>
+        </w:rPr>
+        <w:t xml:space="preserve">: Posterior mean pairwise correlations </w:t>
+      </w:r>
+      <w:r>
+        <w:rPr>
+          <w:noProof/>
+        </w:rPr>
+        <w:t>among</w:t>
+      </w:r>
+      <w:r>
+        <w:rPr>
+          <w:noProof/>
+        </w:rPr>
+        <w:t xml:space="preserve"> estimated latent dynamic trends </w:t>
+      </w:r>
+      <w:r>
+        <w:rPr>
+          <w:lang w:val="en-AU"/>
+        </w:rPr>
+        <w:t>from competing models fitted to</w:t>
+      </w:r>
+      <w:r>
+        <w:rPr>
+          <w:lang w:val="en-AU"/>
+        </w:rPr>
+        <w:t xml:space="preserve"> NEON’s </w:t>
+      </w:r>
+      <w:r>
+        <w:rPr>
+          <w:i/>
+          <w:iCs/>
+          <w:lang w:val="en-AU"/>
+        </w:rPr>
+        <w:t>Ixodes scapularis</w:t>
+      </w:r>
+      <w:r>
+        <w:rPr>
+          <w:lang w:val="en-AU"/>
+        </w:rPr>
+        <w:t xml:space="preserve"> abundance series</w:t>
+      </w:r>
+      <w:r>
+        <w:rPr>
+          <w:lang w:val="en-AU"/>
+        </w:rPr>
+        <w:t xml:space="preserve">. Model definitions are outlined in main text section </w:t>
+      </w:r>
+      <w:r>
+        <w:rPr>
+          <w:b/>
+          <w:bCs/>
+          <w:lang w:val="en-AU"/>
+        </w:rPr>
+        <w:t>CASE STUD</w:t>
+      </w:r>
+      <w:r>
+        <w:rPr>
+          <w:b/>
+          <w:bCs/>
+          <w:lang w:val="en-AU"/>
+        </w:rPr>
+        <w:t>Y: FORECASTING TICK ABUNDANCES</w:t>
+      </w:r>
+      <w:r>
+        <w:rPr>
+          <w:lang w:val="en-AU"/>
+        </w:rPr>
+        <w:t>.</w:t>
+      </w:r>
+    </w:p>
+    <w:p>
+      <w:pPr>
+        <w:tabs>
+          <w:tab w:val="left" w:pos="521"/>
+        </w:tabs>
+        <w:spacing w:line="360" w:lineRule="auto"/>
+        <w:rPr>
+          <w:lang w:val="en-AU"/>
+        </w:rPr>
+      </w:pPr>
+    </w:p>
+    <w:p>
+      <w:pPr>
+        <w:rPr>
+          <w:lang w:val="en-AU"/>
+        </w:rPr>
+      </w:pPr>
+      <w:r>
+        <w:rPr>
+          <w:lang w:val="en-AU"/>
+        </w:rPr>
+        <w:br w:type="page"/>
+      </w:r>
+    </w:p>
+    <w:p>
+      <w:pPr>
+        <w:tabs>
+          <w:tab w:val="left" w:pos="521"/>
+        </w:tabs>
+        <w:spacing w:line="360" w:lineRule="auto"/>
+      </w:pPr>
+      <w:r>
+        <w:rPr>
+          <w:noProof/>
+        </w:rPr>
+        <w:lastRenderedPageBreak/>
+        <w:drawing>
+          <wp:inline distT="0" distB="0" distL="0" distR="0" wp14:anchorId="49218840" wp14:editId="31F7667D">
+            <wp:extent cx="5713095" cy="5347335"/>
+            <wp:effectExtent l="0" t="0" r="1905" b="5715"/>
+            <wp:docPr id="14" name="Picture 14"/>
+            <wp:cNvGraphicFramePr>
+              <a:graphicFrameLocks xmlns:a="http://schemas.openxmlformats.org/drawingml/2006/main" noChangeAspect="1"/>
+            </wp:cNvGraphicFramePr>
+            <a:graphic xmlns:a="http://schemas.openxmlformats.org/drawingml/2006/main">
+              <a:graphicData uri="http://schemas.openxmlformats.org/drawingml/2006/picture">
+                <pic:pic xmlns:pic="http://schemas.openxmlformats.org/drawingml/2006/picture">
+                  <pic:nvPicPr>
+                    <pic:cNvPr id="0" name="Picture 9"/>
+                    <pic:cNvPicPr>
+                      <a:picLocks noChangeAspect="1" noChangeArrowheads="1"/>
+                    </pic:cNvPicPr>
+                  </pic:nvPicPr>
+                  <pic:blipFill>
+                    <a:blip r:embed="rId10">
+                      <a:extLst>
+                        <a:ext uri="{28A0092B-C50C-407E-A947-70E740481C1C}">
+                          <a14:useLocalDpi xmlns:a14="http://schemas.microsoft.com/office/drawing/2010/main" val="0"/>
+                        </a:ext>
+                      </a:extLst>
+                    </a:blip>
+                    <a:srcRect/>
+                    <a:stretch>
+                      <a:fillRect/>
+                    </a:stretch>
+                  </pic:blipFill>
+                  <pic:spPr bwMode="auto">
+                    <a:xfrm>
+                      <a:off x="0" y="0"/>
+                      <a:ext cx="5713095" cy="5347335"/>
+                    </a:xfrm>
+                    <a:prstGeom prst="rect">
+                      <a:avLst/>
+                    </a:prstGeom>
+                    <a:noFill/>
+                    <a:ln>
+                      <a:noFill/>
+                    </a:ln>
+                  </pic:spPr>
+                </pic:pic>
+              </a:graphicData>
+            </a:graphic>
+          </wp:inline>
+        </w:drawing>
+      </w:r>
+    </w:p>
+    <w:p/>
+    <w:p>
+      <w:pPr>
+        <w:spacing w:line="360" w:lineRule="auto"/>
+        <w:rPr>
+          <w:lang w:val="en-AU"/>
+        </w:rPr>
+      </w:pPr>
+      <w:r>
+        <w:t>Figure S</w:t>
+      </w:r>
+      <w:r>
+        <w:t>7</w:t>
+      </w:r>
+      <w:r>
+        <w:t>: Example posterior retrodictive and predictive check</w:t>
+      </w:r>
+      <w:r>
+        <w:t xml:space="preserve"> visualisations (performed using the </w:t>
+      </w:r>
+      <w:r>
+        <w:rPr>
+          <w:i/>
+          <w:iCs/>
+        </w:rPr>
+        <w:t>mvgam</w:t>
+      </w:r>
+      <w:r>
+        <w:t xml:space="preserve"> function </w:t>
+      </w:r>
+      <w:r>
+        <w:rPr>
+          <w:i/>
+          <w:iCs/>
+        </w:rPr>
+        <w:t>ppc</w:t>
+      </w:r>
+      <w:r>
+        <w:t>)</w:t>
+      </w:r>
+      <w:r>
+        <w:t xml:space="preserve"> </w:t>
+      </w:r>
+      <w:bookmarkStart w:id="0" w:name="_Hlk96324538"/>
+      <w:r>
+        <w:rPr>
+          <w:lang w:val="en-AU"/>
+        </w:rPr>
+        <w:t xml:space="preserve">from the best-performing </w:t>
+      </w:r>
+      <w:r>
+        <w:rPr>
+          <w:i/>
+          <w:iCs/>
+          <w:lang w:val="en-AU"/>
+        </w:rPr>
+        <w:t>mvgam</w:t>
+      </w:r>
+      <w:r>
+        <w:rPr>
+          <w:lang w:val="en-AU"/>
+        </w:rPr>
+        <w:t xml:space="preserve"> model (Hyp3) for a single </w:t>
+      </w:r>
+      <w:r>
+        <w:rPr>
+          <w:i/>
+          <w:iCs/>
+          <w:lang w:val="en-AU"/>
+        </w:rPr>
+        <w:t>Ixodes scapularis</w:t>
+      </w:r>
+      <w:r>
+        <w:rPr>
+          <w:lang w:val="en-AU"/>
+        </w:rPr>
+        <w:t xml:space="preserve"> plot (SCBI_002). </w:t>
+      </w:r>
+      <w:bookmarkEnd w:id="0"/>
+      <w:r>
+        <w:rPr>
+          <w:lang w:val="en-AU"/>
+        </w:rPr>
+        <w:t xml:space="preserve">Left-hand panels show the observed and estimated cumulative distribution functions for in-sample training data (top) and out-of-sample test data (bottom). Right-hand panels show observed and estimated means for training (top) and testing data (bottom). </w:t>
+      </w:r>
+      <w:bookmarkStart w:id="1" w:name="_Hlk96324621"/>
+      <w:r>
+        <w:rPr>
+          <w:lang w:val="en-AU"/>
+        </w:rPr>
+        <w:t>S</w:t>
+      </w:r>
+      <w:r>
+        <w:rPr>
+          <w:lang w:val="en-AU"/>
+        </w:rPr>
+        <w:t xml:space="preserve">hading </w:t>
+      </w:r>
+      <w:r>
+        <w:rPr>
+          <w:lang w:val="en-AU"/>
+        </w:rPr>
+        <w:t xml:space="preserve">of CDF plots </w:t>
+      </w:r>
+      <w:r>
+        <w:rPr>
+          <w:lang w:val="en-AU"/>
+        </w:rPr>
+        <w:t xml:space="preserve">shows posterior empirical quantiles. Hypothesis definitions are outlined in </w:t>
+      </w:r>
+      <w:r>
+        <w:rPr>
+          <w:lang w:val="en-AU"/>
+        </w:rPr>
+        <w:t xml:space="preserve">main text </w:t>
+      </w:r>
+      <w:r>
+        <w:rPr>
+          <w:lang w:val="en-AU"/>
+        </w:rPr>
+        <w:t xml:space="preserve">section </w:t>
+      </w:r>
+      <w:r>
+        <w:rPr>
+          <w:b/>
+          <w:bCs/>
+          <w:lang w:val="en-AU"/>
+        </w:rPr>
+        <w:t>CASE STUD</w:t>
+      </w:r>
+      <w:r>
+        <w:rPr>
+          <w:b/>
+          <w:bCs/>
+          <w:lang w:val="en-AU"/>
+        </w:rPr>
+        <w:t>Y: FORECASTING TICK ABUNDANCES</w:t>
+      </w:r>
+      <w:r>
+        <w:rPr>
+          <w:lang w:val="en-AU"/>
+        </w:rPr>
+        <w:t>.</w:t>
+      </w:r>
+      <w:bookmarkEnd w:id="1"/>
+    </w:p>
+    <w:p/>
+    <w:p>
+      <w:r>
+        <w:br w:type="page"/>
+      </w:r>
+    </w:p>
+    <w:p>
+      <w:pPr>
+        <w:rPr>
+          <w:noProof/>
+        </w:rPr>
+      </w:pPr>
+      <w:r>
+        <w:rPr>
+          <w:noProof/>
+        </w:rPr>
+        <w:lastRenderedPageBreak/>
+        <w:drawing>
+          <wp:inline distT="0" distB="0" distL="0" distR="0" wp14:anchorId="73ED2713" wp14:editId="7CDC5F00">
+            <wp:extent cx="5715000" cy="5346700"/>
+            <wp:effectExtent l="0" t="0" r="0" b="0"/>
+            <wp:docPr id="7" name="Picture 7"/>
+            <wp:cNvGraphicFramePr>
+              <a:graphicFrameLocks xmlns:a="http://schemas.openxmlformats.org/drawingml/2006/main" noChangeAspect="1"/>
+            </wp:cNvGraphicFramePr>
+            <a:graphic xmlns:a="http://schemas.openxmlformats.org/drawingml/2006/main">
+              <a:graphicData uri="http://schemas.openxmlformats.org/drawingml/2006/picture">
+                <pic:pic xmlns:pic="http://schemas.openxmlformats.org/drawingml/2006/picture">
+                  <pic:nvPicPr>
+                    <pic:cNvPr id="7" name="Picture 7"/>
                     <pic:cNvPicPr/>
                   </pic:nvPicPr>
                   <pic:blipFill>
-                    <a:blip r:embed="rId9">
+                    <a:blip r:embed="rId11">
                       <a:extLst>
                         <a:ext uri="{28A0092B-C50C-407E-A947-70E740481C1C}">
                           <a14:useLocalDpi xmlns:a14="http://schemas.microsoft.com/office/drawing/2010/main" val="0"/>
@@ -1081,63 +1419,47 @@
         </w:drawing>
       </w:r>
     </w:p>
-    <w:p/>
     <w:p>
       <w:pPr>
         <w:spacing w:line="360" w:lineRule="auto"/>
-        <w:rPr>
-          <w:lang w:val="en-AU"/>
-        </w:rPr>
-      </w:pPr>
-      <w:r>
-        <w:t>Figure S6: Example posterior retrodictive and predictive check</w:t>
-      </w:r>
-      <w:r>
-        <w:t xml:space="preserve"> </w:t>
-      </w:r>
-      <w:proofErr w:type="spellStart"/>
-      <w:r>
-        <w:t>visualisations</w:t>
-      </w:r>
-      <w:proofErr w:type="spellEnd"/>
-      <w:r>
-        <w:t xml:space="preserve"> (performed using the </w:t>
-      </w:r>
-      <w:proofErr w:type="spellStart"/>
+      </w:pPr>
+      <w:r>
+        <w:t>Figure S</w:t>
+      </w:r>
+      <w:r>
+        <w:t>8</w:t>
+      </w:r>
+      <w:r>
+        <w:t xml:space="preserve">: </w:t>
+      </w:r>
+      <w:r>
+        <w:rPr>
+          <w:lang w:val="en-AU"/>
+        </w:rPr>
+        <w:t xml:space="preserve">Output from the </w:t>
+      </w:r>
       <w:r>
         <w:rPr>
           <w:i/>
           <w:iCs/>
-        </w:rPr>
-        <w:t>mvgam</w:t>
-      </w:r>
-      <w:proofErr w:type="spellEnd"/>
-      <w:r>
-        <w:t xml:space="preserve"> function </w:t>
-      </w:r>
-      <w:proofErr w:type="spellStart"/>
+          <w:lang w:val="en-AU"/>
+        </w:rPr>
+        <w:t>plot_mvgam_</w:t>
+      </w:r>
       <w:r>
         <w:rPr>
           <w:i/>
           <w:iCs/>
-        </w:rPr>
-        <w:t>ppc</w:t>
-      </w:r>
-      <w:proofErr w:type="spellEnd"/>
-      <w:r>
-        <w:t>)</w:t>
-      </w:r>
-      <w:r>
-        <w:t xml:space="preserve"> </w:t>
-      </w:r>
-      <w:bookmarkStart w:id="1" w:name="_Hlk96324538"/>
-      <w:r>
-        <w:rPr>
-          <w:lang w:val="en-AU"/>
-        </w:rPr>
-        <w:t xml:space="preserve">from the best-performing </w:t>
-      </w:r>
-      <w:proofErr w:type="spellStart"/>
+          <w:lang w:val="en-AU"/>
+        </w:rPr>
+        <w:t>randomeffects</w:t>
+      </w:r>
+      <w:r>
+        <w:rPr>
+          <w:lang w:val="en-AU"/>
+        </w:rPr>
+        <w:t xml:space="preserve"> function in </w:t>
+      </w:r>
       <w:r>
         <w:rPr>
           <w:i/>
@@ -1146,12 +1468,23 @@
         </w:rPr>
         <w:t>mvgam</w:t>
       </w:r>
-      <w:proofErr w:type="spellEnd"/>
-      <w:r>
-        <w:rPr>
-          <w:lang w:val="en-AU"/>
-        </w:rPr>
-        <w:t xml:space="preserve"> model (Hyp3) for a single </w:t>
+      <w:r>
+        <w:rPr>
+          <w:lang w:val="en-AU"/>
+        </w:rPr>
+        <w:t xml:space="preserve"> showing posterior distributions for random intercept terms </w:t>
+      </w:r>
+      <w:r>
+        <w:rPr>
+          <w:lang w:val="en-AU"/>
+        </w:rPr>
+        <w:t xml:space="preserve">(on the log scale) </w:t>
+      </w:r>
+      <w:r>
+        <w:rPr>
+          <w:lang w:val="en-AU"/>
+        </w:rPr>
+        <w:t xml:space="preserve">for four </w:t>
       </w:r>
       <w:r>
         <w:rPr>
@@ -1159,288 +1492,19 @@
           <w:iCs/>
           <w:lang w:val="en-AU"/>
         </w:rPr>
-        <w:t>Ixodes scapularis</w:t>
-      </w:r>
-      <w:r>
-        <w:rPr>
-          <w:lang w:val="en-AU"/>
-        </w:rPr>
-        <w:t xml:space="preserve"> plot (SCBI_0</w:t>
-      </w:r>
-      <w:r>
-        <w:rPr>
-          <w:lang w:val="en-AU"/>
-        </w:rPr>
-        <w:t>02</w:t>
-      </w:r>
-      <w:r>
-        <w:rPr>
-          <w:lang w:val="en-AU"/>
-        </w:rPr>
-        <w:t xml:space="preserve">). </w:t>
-      </w:r>
-      <w:bookmarkEnd w:id="1"/>
-      <w:r>
-        <w:rPr>
-          <w:lang w:val="en-AU"/>
-        </w:rPr>
-        <w:t xml:space="preserve">Left-hand panels show the observed and estimated cumulative distribution functions for in-sample training data (top) and out-of-sample test data (bottom). Right-hand panels show observed and estimated means for training (top) and testing data (bottom). </w:t>
-      </w:r>
-      <w:bookmarkStart w:id="2" w:name="_Hlk96324621"/>
-      <w:r>
-        <w:rPr>
-          <w:lang w:val="en-AU"/>
-        </w:rPr>
-        <w:t>S</w:t>
-      </w:r>
-      <w:r>
-        <w:rPr>
-          <w:lang w:val="en-AU"/>
-        </w:rPr>
-        <w:t xml:space="preserve">hading </w:t>
-      </w:r>
-      <w:r>
-        <w:rPr>
-          <w:lang w:val="en-AU"/>
-        </w:rPr>
-        <w:t xml:space="preserve">of CDF plots </w:t>
-      </w:r>
-      <w:r>
-        <w:rPr>
-          <w:lang w:val="en-AU"/>
-        </w:rPr>
-        <w:t xml:space="preserve">shows posterior empirical quantiles. Hypothesis definitions are outlined in </w:t>
-      </w:r>
-      <w:r>
-        <w:rPr>
-          <w:lang w:val="en-AU"/>
-        </w:rPr>
-        <w:t xml:space="preserve">main text </w:t>
-      </w:r>
-      <w:r>
-        <w:rPr>
-          <w:lang w:val="en-AU"/>
-        </w:rPr>
-        <w:t xml:space="preserve">section </w:t>
-      </w:r>
-      <w:r>
-        <w:rPr>
-          <w:b/>
-          <w:bCs/>
-          <w:lang w:val="en-AU"/>
-        </w:rPr>
-        <w:t>CASE STUD</w:t>
-      </w:r>
-      <w:r>
-        <w:rPr>
-          <w:b/>
-          <w:bCs/>
-          <w:lang w:val="en-AU"/>
-        </w:rPr>
-        <w:t>Y: FORECASTING TICK ABUNDANCES</w:t>
-      </w:r>
-      <w:r>
-        <w:rPr>
-          <w:lang w:val="en-AU"/>
-        </w:rPr>
-        <w:t>.</w:t>
-      </w:r>
-      <w:bookmarkEnd w:id="2"/>
-    </w:p>
-    <w:p/>
-    <w:p>
-      <w:r>
-        <w:br w:type="page"/>
-      </w:r>
-    </w:p>
-    <w:p>
-      <w:pPr>
-        <w:rPr>
-          <w:noProof/>
-        </w:rPr>
-      </w:pPr>
-      <w:r>
-        <w:rPr>
-          <w:noProof/>
-        </w:rPr>
-        <w:lastRenderedPageBreak/>
-        <w:drawing>
-          <wp:inline distT="0" distB="0" distL="0" distR="0" wp14:anchorId="73ED2713" wp14:editId="7CDC5F00">
-            <wp:extent cx="5715000" cy="5346700"/>
-            <wp:effectExtent l="0" t="0" r="0" b="0"/>
-            <wp:docPr id="7" name="Picture 7"/>
-            <wp:cNvGraphicFramePr>
-              <a:graphicFrameLocks xmlns:a="http://schemas.openxmlformats.org/drawingml/2006/main" noChangeAspect="1"/>
-            </wp:cNvGraphicFramePr>
-            <a:graphic xmlns:a="http://schemas.openxmlformats.org/drawingml/2006/main">
-              <a:graphicData uri="http://schemas.openxmlformats.org/drawingml/2006/picture">
-                <pic:pic xmlns:pic="http://schemas.openxmlformats.org/drawingml/2006/picture">
-                  <pic:nvPicPr>
-                    <pic:cNvPr id="7" name="Picture 7"/>
-                    <pic:cNvPicPr/>
-                  </pic:nvPicPr>
-                  <pic:blipFill>
-                    <a:blip r:embed="rId10">
-                      <a:extLst>
-                        <a:ext uri="{28A0092B-C50C-407E-A947-70E740481C1C}">
-                          <a14:useLocalDpi xmlns:a14="http://schemas.microsoft.com/office/drawing/2010/main" val="0"/>
-                        </a:ext>
-                      </a:extLst>
-                    </a:blip>
-                    <a:stretch>
-                      <a:fillRect/>
-                    </a:stretch>
-                  </pic:blipFill>
-                  <pic:spPr>
-                    <a:xfrm>
-                      <a:off x="0" y="0"/>
-                      <a:ext cx="5715000" cy="5346700"/>
-                    </a:xfrm>
-                    <a:prstGeom prst="rect">
-                      <a:avLst/>
-                    </a:prstGeom>
-                  </pic:spPr>
-                </pic:pic>
-              </a:graphicData>
-            </a:graphic>
-          </wp:inline>
-        </w:drawing>
-      </w:r>
-    </w:p>
-    <w:p>
-      <w:pPr>
-        <w:spacing w:line="360" w:lineRule="auto"/>
-      </w:pPr>
-      <w:r>
-        <w:t xml:space="preserve">Figure S7: </w:t>
-      </w:r>
-      <w:r>
-        <w:rPr>
-          <w:lang w:val="en-AU"/>
-        </w:rPr>
-        <w:t xml:space="preserve">Output from the </w:t>
-      </w:r>
-      <w:proofErr w:type="spellStart"/>
-      <w:r>
-        <w:rPr>
-          <w:i/>
-          <w:iCs/>
-          <w:lang w:val="en-AU"/>
-        </w:rPr>
-        <w:t>plot_mvgam_</w:t>
-      </w:r>
-      <w:r>
-        <w:rPr>
-          <w:i/>
-          <w:iCs/>
-          <w:lang w:val="en-AU"/>
-        </w:rPr>
-        <w:t>randomeffects</w:t>
-      </w:r>
-      <w:proofErr w:type="spellEnd"/>
-      <w:r>
-        <w:rPr>
-          <w:lang w:val="en-AU"/>
-        </w:rPr>
-        <w:t xml:space="preserve"> function in </w:t>
-      </w:r>
-      <w:proofErr w:type="spellStart"/>
-      <w:r>
-        <w:rPr>
-          <w:i/>
-          <w:iCs/>
-          <w:lang w:val="en-AU"/>
-        </w:rPr>
-        <w:t>mvgam</w:t>
-      </w:r>
-      <w:proofErr w:type="spellEnd"/>
-      <w:r>
-        <w:rPr>
-          <w:lang w:val="en-AU"/>
-        </w:rPr>
-        <w:t xml:space="preserve"> showing </w:t>
-      </w:r>
-      <w:r>
-        <w:rPr>
-          <w:lang w:val="en-AU"/>
-        </w:rPr>
-        <w:t>posterior distributions</w:t>
-      </w:r>
-      <w:r>
-        <w:rPr>
-          <w:lang w:val="en-AU"/>
-        </w:rPr>
-        <w:t xml:space="preserve"> for</w:t>
-      </w:r>
-      <w:r>
-        <w:rPr>
-          <w:lang w:val="en-AU"/>
-        </w:rPr>
-        <w:t xml:space="preserve"> random intercept terms </w:t>
-      </w:r>
-      <w:r>
-        <w:rPr>
-          <w:lang w:val="en-AU"/>
-        </w:rPr>
-        <w:t xml:space="preserve">(on the log scale) </w:t>
-      </w:r>
-      <w:r>
-        <w:rPr>
-          <w:lang w:val="en-AU"/>
-        </w:rPr>
-        <w:t>for</w:t>
-      </w:r>
-      <w:r>
-        <w:rPr>
-          <w:lang w:val="en-AU"/>
-        </w:rPr>
-        <w:t xml:space="preserve"> four </w:t>
-      </w:r>
-      <w:proofErr w:type="spellStart"/>
-      <w:r>
-        <w:rPr>
-          <w:i/>
-          <w:iCs/>
-          <w:lang w:val="en-AU"/>
-        </w:rPr>
-        <w:t>Amblyomma</w:t>
-      </w:r>
-      <w:proofErr w:type="spellEnd"/>
-      <w:r>
-        <w:rPr>
-          <w:i/>
-          <w:iCs/>
+        <w:t>Amblyomma americanum</w:t>
+      </w:r>
+      <w:r>
+        <w:rPr>
           <w:lang w:val="en-AU"/>
         </w:rPr>
         <w:t xml:space="preserve"> </w:t>
       </w:r>
-      <w:proofErr w:type="spellStart"/>
-      <w:r>
-        <w:rPr>
-          <w:i/>
-          <w:iCs/>
-          <w:lang w:val="en-AU"/>
-        </w:rPr>
-        <w:t>americanum</w:t>
-      </w:r>
-      <w:proofErr w:type="spellEnd"/>
-      <w:r>
-        <w:rPr>
-          <w:lang w:val="en-AU"/>
-        </w:rPr>
-        <w:t xml:space="preserve"> </w:t>
-      </w:r>
-      <w:r>
-        <w:rPr>
-          <w:lang w:val="en-AU"/>
-        </w:rPr>
-        <w:t>sites</w:t>
-      </w:r>
-      <w:r>
-        <w:rPr>
-          <w:lang w:val="en-AU"/>
-        </w:rPr>
-        <w:t xml:space="preserve"> estimated from a dynamic GAM. Shading shows posterior empirical quantiles.</w:t>
+      <w:r>
+        <w:rPr>
+          <w:lang w:val="en-AU"/>
+        </w:rPr>
+        <w:t>sites estimated from a dynamic GAM. Shading shows posterior empirical quantiles.</w:t>
       </w:r>
     </w:p>
     <w:sectPr>

</xml_diff>